<commit_message>
completed code for bagging random forest
</commit_message>
<xml_diff>
--- a/Assignment 4/Assignment4.docx
+++ b/Assignment 4/Assignment4.docx
@@ -20097,7 +20097,7 @@
           </mc:Choice>
           <mc:Fallback>
             <w:pict>
-              <v:shapetype w14:anchorId="37C966CA" id="_x0000_t75" coordsize="21600,21600" o:spt="75" o:preferrelative="t" path="m@4@5l@4@11@9@11@9@5xe" filled="f" stroked="f">
+              <v:shapetype w14:anchorId="78DA8A0B" id="_x0000_t75" coordsize="21600,21600" o:spt="75" o:preferrelative="t" path="m@4@5l@4@11@9@11@9@5xe" filled="f" stroked="f">
                 <v:stroke joinstyle="miter"/>
                 <v:formulas>
                   <v:f eqn="if lineDrawn pixelLineWidth 0"/>
@@ -20196,7 +20196,7 @@
           </mc:Choice>
           <mc:Fallback>
             <w:pict>
-              <v:shape w14:anchorId="02290480" id="Ink 24" o:spid="_x0000_s1026" type="#_x0000_t75" style="position:absolute;margin-left:250.7pt;margin-top:-3.05pt;width:12.3pt;height:11.35pt;z-index:487896064;visibility:visible;mso-wrap-style:square;mso-wrap-distance-left:9pt;mso-wrap-distance-top:0;mso-wrap-distance-right:9pt;mso-wrap-distance-bottom:0;mso-position-horizontal:absolute;mso-position-horizontal-relative:text;mso-position-vertical:absolute;mso-position-vertical-relative:text" o:gfxdata="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">
+              <v:shape w14:anchorId="1C56E4A9" id="Ink 24" o:spid="_x0000_s1026" type="#_x0000_t75" style="position:absolute;margin-left:250.7pt;margin-top:-3.05pt;width:12.3pt;height:11.35pt;z-index:487896064;visibility:visible;mso-wrap-style:square;mso-wrap-distance-left:9pt;mso-wrap-distance-top:0;mso-wrap-distance-right:9pt;mso-wrap-distance-bottom:0;mso-position-horizontal:absolute;mso-position-horizontal-relative:text;mso-position-vertical:absolute;mso-position-vertical-relative:text" o:gfxdata="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">
                 <v:imagedata r:id="rId165" o:title=""/>
               </v:shape>
             </w:pict>
@@ -20242,7 +20242,7 @@
           </mc:Choice>
           <mc:Fallback>
             <w:pict>
-              <v:shape w14:anchorId="02DB148A" id="Ink 206" o:spid="_x0000_s1026" type="#_x0000_t75" style="position:absolute;margin-left:237.1pt;margin-top:-9.3pt;width:28.75pt;height:24.95pt;z-index:487878656;visibility:visible;mso-wrap-style:square;mso-wrap-distance-left:9pt;mso-wrap-distance-top:0;mso-wrap-distance-right:9pt;mso-wrap-distance-bottom:0;mso-position-horizontal:absolute;mso-position-horizontal-relative:text;mso-position-vertical:absolute;mso-position-vertical-relative:text" o:gfxdata="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">
+              <v:shape w14:anchorId="79807E85" id="Ink 206" o:spid="_x0000_s1026" type="#_x0000_t75" style="position:absolute;margin-left:237.1pt;margin-top:-9.3pt;width:28.75pt;height:24.95pt;z-index:487878656;visibility:visible;mso-wrap-style:square;mso-wrap-distance-left:9pt;mso-wrap-distance-top:0;mso-wrap-distance-right:9pt;mso-wrap-distance-bottom:0;mso-position-horizontal:absolute;mso-position-horizontal-relative:text;mso-position-vertical:absolute;mso-position-vertical-relative:text" o:gfxdata="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">
                 <v:imagedata r:id="rId167" o:title=""/>
               </v:shape>
             </w:pict>
@@ -20288,7 +20288,7 @@
           </mc:Choice>
           <mc:Fallback>
             <w:pict>
-              <v:shape w14:anchorId="516A7239" id="Ink 219" o:spid="_x0000_s1026" type="#_x0000_t75" style="position:absolute;margin-left:214.1pt;margin-top:6.15pt;width:1in;height:36.85pt;z-index:487880704;visibility:visible;mso-wrap-style:square;mso-wrap-distance-left:9pt;mso-wrap-distance-top:0;mso-wrap-distance-right:9pt;mso-wrap-distance-bottom:0;mso-position-horizontal:absolute;mso-position-horizontal-relative:text;mso-position-vertical:absolute;mso-position-vertical-relative:text" o:gfxdata="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">
+              <v:shape w14:anchorId="3D2E9D2D" id="Ink 219" o:spid="_x0000_s1026" type="#_x0000_t75" style="position:absolute;margin-left:214.1pt;margin-top:6.15pt;width:1in;height:36.85pt;z-index:487880704;visibility:visible;mso-wrap-style:square;mso-wrap-distance-left:9pt;mso-wrap-distance-top:0;mso-wrap-distance-right:9pt;mso-wrap-distance-bottom:0;mso-position-horizontal:absolute;mso-position-horizontal-relative:text;mso-position-vertical:absolute;mso-position-vertical-relative:text" o:gfxdata="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">
                 <v:imagedata r:id="rId169" o:title=""/>
               </v:shape>
             </w:pict>
@@ -20334,7 +20334,7 @@
           </mc:Choice>
           <mc:Fallback>
             <w:pict>
-              <v:shape w14:anchorId="0BB49F0E" id="Ink 207" o:spid="_x0000_s1026" type="#_x0000_t75" style="position:absolute;margin-left:240.6pt;margin-top:-3.75pt;width:8.1pt;height:9.9pt;z-index:487879680;visibility:visible;mso-wrap-style:square;mso-wrap-distance-left:9pt;mso-wrap-distance-top:0;mso-wrap-distance-right:9pt;mso-wrap-distance-bottom:0;mso-position-horizontal:absolute;mso-position-horizontal-relative:text;mso-position-vertical:absolute;mso-position-vertical-relative:text" o:gfxdata="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">
+              <v:shape w14:anchorId="762371E0" id="Ink 207" o:spid="_x0000_s1026" type="#_x0000_t75" style="position:absolute;margin-left:240.6pt;margin-top:-3.75pt;width:8.1pt;height:9.9pt;z-index:487879680;visibility:visible;mso-wrap-style:square;mso-wrap-distance-left:9pt;mso-wrap-distance-top:0;mso-wrap-distance-right:9pt;mso-wrap-distance-bottom:0;mso-position-horizontal:absolute;mso-position-horizontal-relative:text;mso-position-vertical:absolute;mso-position-vertical-relative:text" o:gfxdata="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">
                 <v:imagedata r:id="rId171" o:title=""/>
               </v:shape>
             </w:pict>
@@ -20402,7 +20402,7 @@
           </mc:Choice>
           <mc:Fallback>
             <w:pict>
-              <v:shape w14:anchorId="1C13234D" id="Ink 43" o:spid="_x0000_s1026" type="#_x0000_t75" style="position:absolute;margin-left:200.15pt;margin-top:2.5pt;width:10.8pt;height:7.55pt;z-index:487915520;visibility:visible;mso-wrap-style:square;mso-wrap-distance-left:9pt;mso-wrap-distance-top:0;mso-wrap-distance-right:9pt;mso-wrap-distance-bottom:0;mso-position-horizontal:absolute;mso-position-horizontal-relative:text;mso-position-vertical:absolute;mso-position-vertical-relative:text" o:gfxdata="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">
+              <v:shape w14:anchorId="288BBC09" id="Ink 43" o:spid="_x0000_s1026" type="#_x0000_t75" style="position:absolute;margin-left:200.15pt;margin-top:2.5pt;width:10.8pt;height:7.55pt;z-index:487915520;visibility:visible;mso-wrap-style:square;mso-wrap-distance-left:9pt;mso-wrap-distance-top:0;mso-wrap-distance-right:9pt;mso-wrap-distance-bottom:0;mso-position-horizontal:absolute;mso-position-horizontal-relative:text;mso-position-vertical:absolute;mso-position-vertical-relative:text" o:gfxdata="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">
                 <v:imagedata r:id="rId173" o:title=""/>
               </v:shape>
             </w:pict>
@@ -20456,7 +20456,7 @@
           </mc:Choice>
           <mc:Fallback>
             <w:pict>
-              <v:shape w14:anchorId="67B934D1" id="Ink 44" o:spid="_x0000_s1026" type="#_x0000_t75" style="position:absolute;margin-left:293.65pt;margin-top:6.4pt;width:8.4pt;height:.75pt;z-index:487916544;visibility:visible;mso-wrap-style:square;mso-wrap-distance-left:9pt;mso-wrap-distance-top:0;mso-wrap-distance-right:9pt;mso-wrap-distance-bottom:0;mso-position-horizontal:absolute;mso-position-horizontal-relative:text;mso-position-vertical:absolute;mso-position-vertical-relative:text" o:gfxdata="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">
+              <v:shape w14:anchorId="1CE790A1" id="Ink 44" o:spid="_x0000_s1026" type="#_x0000_t75" style="position:absolute;margin-left:293.65pt;margin-top:6.4pt;width:8.4pt;height:.75pt;z-index:487916544;visibility:visible;mso-wrap-style:square;mso-wrap-distance-left:9pt;mso-wrap-distance-top:0;mso-wrap-distance-right:9pt;mso-wrap-distance-bottom:0;mso-position-horizontal:absolute;mso-position-horizontal-relative:text;mso-position-vertical:absolute;mso-position-vertical-relative:text" o:gfxdata="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">
                 <v:imagedata r:id="rId175" o:title=""/>
               </v:shape>
             </w:pict>
@@ -21040,7 +21040,7 @@
           </mc:Choice>
           <mc:Fallback>
             <w:pict>
-              <v:shape w14:anchorId="650732B5" id="Ink 6" o:spid="_x0000_s1026" type="#_x0000_t75" style="position:absolute;margin-left:437.05pt;margin-top:-11.45pt;width:3.6pt;height:26.55pt;z-index:487875584;visibility:visible;mso-wrap-style:square;mso-wrap-distance-left:9pt;mso-wrap-distance-top:0;mso-wrap-distance-right:9pt;mso-wrap-distance-bottom:0;mso-position-horizontal:absolute;mso-position-horizontal-relative:text;mso-position-vertical:absolute;mso-position-vertical-relative:text" o:gfxdata="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">
+              <v:shape w14:anchorId="17D80F77" id="Ink 6" o:spid="_x0000_s1026" type="#_x0000_t75" style="position:absolute;margin-left:437.05pt;margin-top:-11.45pt;width:3.6pt;height:26.55pt;z-index:487875584;visibility:visible;mso-wrap-style:square;mso-wrap-distance-left:9pt;mso-wrap-distance-top:0;mso-wrap-distance-right:9pt;mso-wrap-distance-bottom:0;mso-position-horizontal:absolute;mso-position-horizontal-relative:text;mso-position-vertical:absolute;mso-position-vertical-relative:text" o:gfxdata="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">
                 <v:imagedata r:id="rId177" o:title=""/>
               </v:shape>
             </w:pict>
@@ -21120,7 +21120,7 @@
           </mc:Choice>
           <mc:Fallback>
             <w:pict>
-              <v:shape w14:anchorId="2033697A" id="Ink 31" o:spid="_x0000_s1026" type="#_x0000_t75" style="position:absolute;margin-left:257.15pt;margin-top:-1.9pt;width:3.65pt;height:8.05pt;z-index:487903232;visibility:visible;mso-wrap-style:square;mso-wrap-distance-left:9pt;mso-wrap-distance-top:0;mso-wrap-distance-right:9pt;mso-wrap-distance-bottom:0;mso-position-horizontal:absolute;mso-position-horizontal-relative:text;mso-position-vertical:absolute;mso-position-vertical-relative:text" o:gfxdata="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">
+              <v:shape w14:anchorId="6136B094" id="Ink 31" o:spid="_x0000_s1026" type="#_x0000_t75" style="position:absolute;margin-left:257.15pt;margin-top:-1.9pt;width:3.65pt;height:8.05pt;z-index:487903232;visibility:visible;mso-wrap-style:square;mso-wrap-distance-left:9pt;mso-wrap-distance-top:0;mso-wrap-distance-right:9pt;mso-wrap-distance-bottom:0;mso-position-horizontal:absolute;mso-position-horizontal-relative:text;mso-position-vertical:absolute;mso-position-vertical-relative:text" o:gfxdata="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">
                 <v:imagedata r:id="rId179" o:title=""/>
               </v:shape>
             </w:pict>
@@ -21166,7 +21166,7 @@
           </mc:Choice>
           <mc:Fallback>
             <w:pict>
-              <v:shape w14:anchorId="560CB4E4" id="Ink 28" o:spid="_x0000_s1026" type="#_x0000_t75" style="position:absolute;margin-left:249.25pt;margin-top:-4.25pt;width:6.65pt;height:11.7pt;z-index:487900160;visibility:visible;mso-wrap-style:square;mso-wrap-distance-left:9pt;mso-wrap-distance-top:0;mso-wrap-distance-right:9pt;mso-wrap-distance-bottom:0;mso-position-horizontal:absolute;mso-position-horizontal-relative:text;mso-position-vertical:absolute;mso-position-vertical-relative:text" o:gfxdata="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">
+              <v:shape w14:anchorId="71283FE6" id="Ink 28" o:spid="_x0000_s1026" type="#_x0000_t75" style="position:absolute;margin-left:249.25pt;margin-top:-4.25pt;width:6.65pt;height:11.7pt;z-index:487900160;visibility:visible;mso-wrap-style:square;mso-wrap-distance-left:9pt;mso-wrap-distance-top:0;mso-wrap-distance-right:9pt;mso-wrap-distance-bottom:0;mso-position-horizontal:absolute;mso-position-horizontal-relative:text;mso-position-vertical:absolute;mso-position-vertical-relative:text" o:gfxdata="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">
                 <v:imagedata r:id="rId181" o:title=""/>
               </v:shape>
             </w:pict>
@@ -21212,7 +21212,7 @@
           </mc:Choice>
           <mc:Fallback>
             <w:pict>
-              <v:shape w14:anchorId="2C57CF15" id="Ink 206" o:spid="_x0000_s1026" type="#_x0000_t75" style="position:absolute;margin-left:237.1pt;margin-top:-9.3pt;width:28.75pt;height:24.95pt;z-index:487883776;visibility:visible;mso-wrap-style:square;mso-wrap-distance-left:9pt;mso-wrap-distance-top:0;mso-wrap-distance-right:9pt;mso-wrap-distance-bottom:0;mso-position-horizontal:absolute;mso-position-horizontal-relative:text;mso-position-vertical:absolute;mso-position-vertical-relative:text" o:gfxdata="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">
+              <v:shape w14:anchorId="083039C5" id="Ink 206" o:spid="_x0000_s1026" type="#_x0000_t75" style="position:absolute;margin-left:237.1pt;margin-top:-9.3pt;width:28.75pt;height:24.95pt;z-index:487883776;visibility:visible;mso-wrap-style:square;mso-wrap-distance-left:9pt;mso-wrap-distance-top:0;mso-wrap-distance-right:9pt;mso-wrap-distance-bottom:0;mso-position-horizontal:absolute;mso-position-horizontal-relative:text;mso-position-vertical:absolute;mso-position-vertical-relative:text" o:gfxdata="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">
                 <v:imagedata r:id="rId167" o:title=""/>
               </v:shape>
             </w:pict>
@@ -21258,7 +21258,7 @@
           </mc:Choice>
           <mc:Fallback>
             <w:pict>
-              <v:shape w14:anchorId="52CB67F2" id="Ink 219" o:spid="_x0000_s1026" type="#_x0000_t75" style="position:absolute;margin-left:214.1pt;margin-top:6.15pt;width:1in;height:36.85pt;z-index:487885824;visibility:visible;mso-wrap-style:square;mso-wrap-distance-left:9pt;mso-wrap-distance-top:0;mso-wrap-distance-right:9pt;mso-wrap-distance-bottom:0;mso-position-horizontal:absolute;mso-position-horizontal-relative:text;mso-position-vertical:absolute;mso-position-vertical-relative:text" o:gfxdata="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">
+              <v:shape w14:anchorId="6DEB3ABB" id="Ink 219" o:spid="_x0000_s1026" type="#_x0000_t75" style="position:absolute;margin-left:214.1pt;margin-top:6.15pt;width:1in;height:36.85pt;z-index:487885824;visibility:visible;mso-wrap-style:square;mso-wrap-distance-left:9pt;mso-wrap-distance-top:0;mso-wrap-distance-right:9pt;mso-wrap-distance-bottom:0;mso-position-horizontal:absolute;mso-position-horizontal-relative:text;mso-position-vertical:absolute;mso-position-vertical-relative:text" o:gfxdata="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">
                 <v:imagedata r:id="rId169" o:title=""/>
               </v:shape>
             </w:pict>
@@ -21304,7 +21304,7 @@
           </mc:Choice>
           <mc:Fallback>
             <w:pict>
-              <v:shape w14:anchorId="200AE799" id="Ink 207" o:spid="_x0000_s1026" type="#_x0000_t75" style="position:absolute;margin-left:240.6pt;margin-top:-3.75pt;width:8.1pt;height:9.9pt;z-index:487884800;visibility:visible;mso-wrap-style:square;mso-wrap-distance-left:9pt;mso-wrap-distance-top:0;mso-wrap-distance-right:9pt;mso-wrap-distance-bottom:0;mso-position-horizontal:absolute;mso-position-horizontal-relative:text;mso-position-vertical:absolute;mso-position-vertical-relative:text" o:gfxdata="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">
+              <v:shape w14:anchorId="1177EDA2" id="Ink 207" o:spid="_x0000_s1026" type="#_x0000_t75" style="position:absolute;margin-left:240.6pt;margin-top:-3.75pt;width:8.1pt;height:9.9pt;z-index:487884800;visibility:visible;mso-wrap-style:square;mso-wrap-distance-left:9pt;mso-wrap-distance-top:0;mso-wrap-distance-right:9pt;mso-wrap-distance-bottom:0;mso-position-horizontal:absolute;mso-position-horizontal-relative:text;mso-position-vertical:absolute;mso-position-vertical-relative:text" o:gfxdata="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">
                 <v:imagedata r:id="rId171" o:title=""/>
               </v:shape>
             </w:pict>
@@ -21390,7 +21390,7 @@
           </mc:Choice>
           <mc:Fallback>
             <w:pict>
-              <v:shape w14:anchorId="14B29723" id="Ink 48" o:spid="_x0000_s1026" type="#_x0000_t75" style="position:absolute;margin-left:284.95pt;margin-top:5.65pt;width:10.15pt;height:.75pt;z-index:487920640;visibility:visible;mso-wrap-style:square;mso-wrap-distance-left:9pt;mso-wrap-distance-top:0;mso-wrap-distance-right:9pt;mso-wrap-distance-bottom:0;mso-position-horizontal:absolute;mso-position-horizontal-relative:text;mso-position-vertical:absolute;mso-position-vertical-relative:text" o:gfxdata="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">
+              <v:shape w14:anchorId="37467FAF" id="Ink 48" o:spid="_x0000_s1026" type="#_x0000_t75" style="position:absolute;margin-left:284.95pt;margin-top:5.65pt;width:10.15pt;height:.75pt;z-index:487920640;visibility:visible;mso-wrap-style:square;mso-wrap-distance-left:9pt;mso-wrap-distance-top:0;mso-wrap-distance-right:9pt;mso-wrap-distance-bottom:0;mso-position-horizontal:absolute;mso-position-horizontal-relative:text;mso-position-vertical:absolute;mso-position-vertical-relative:text" o:gfxdata="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">
                 <v:imagedata r:id="rId186" o:title=""/>
               </v:shape>
             </w:pict>
@@ -21436,7 +21436,7 @@
           </mc:Choice>
           <mc:Fallback>
             <w:pict>
-              <v:shape w14:anchorId="2EA106A7" id="Ink 47" o:spid="_x0000_s1026" type="#_x0000_t75" style="position:absolute;margin-left:208.3pt;margin-top:2.45pt;width:9.85pt;height:5.75pt;z-index:487919616;visibility:visible;mso-wrap-style:square;mso-wrap-distance-left:9pt;mso-wrap-distance-top:0;mso-wrap-distance-right:9pt;mso-wrap-distance-bottom:0;mso-position-horizontal:absolute;mso-position-horizontal-relative:text;mso-position-vertical:absolute;mso-position-vertical-relative:text" o:gfxdata="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">
+              <v:shape w14:anchorId="5C9D8748" id="Ink 47" o:spid="_x0000_s1026" type="#_x0000_t75" style="position:absolute;margin-left:208.3pt;margin-top:2.45pt;width:9.85pt;height:5.75pt;z-index:487919616;visibility:visible;mso-wrap-style:square;mso-wrap-distance-left:9pt;mso-wrap-distance-top:0;mso-wrap-distance-right:9pt;mso-wrap-distance-bottom:0;mso-position-horizontal:absolute;mso-position-horizontal-relative:text;mso-position-vertical:absolute;mso-position-vertical-relative:text" o:gfxdata="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">
                 <v:imagedata r:id="rId188" o:title=""/>
               </v:shape>
             </w:pict>
@@ -22002,7 +22002,7 @@
           </mc:Choice>
           <mc:Fallback>
             <w:pict>
-              <v:shape w14:anchorId="0A3FE7A0" id="Ink 7" o:spid="_x0000_s1026" type="#_x0000_t75" style="position:absolute;margin-left:371.1pt;margin-top:-10.95pt;width:2.3pt;height:43.2pt;z-index:487876608;visibility:visible;mso-wrap-style:square;mso-wrap-distance-left:9pt;mso-wrap-distance-top:0;mso-wrap-distance-right:9pt;mso-wrap-distance-bottom:0;mso-position-horizontal:absolute;mso-position-horizontal-relative:text;mso-position-vertical:absolute;mso-position-vertical-relative:text" o:gfxdata="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">
+              <v:shape w14:anchorId="122A6073" id="Ink 7" o:spid="_x0000_s1026" type="#_x0000_t75" style="position:absolute;margin-left:371.1pt;margin-top:-10.95pt;width:2.3pt;height:43.2pt;z-index:487876608;visibility:visible;mso-wrap-style:square;mso-wrap-distance-left:9pt;mso-wrap-distance-top:0;mso-wrap-distance-right:9pt;mso-wrap-distance-bottom:0;mso-position-horizontal:absolute;mso-position-horizontal-relative:text;mso-position-vertical:absolute;mso-position-vertical-relative:text" o:gfxdata="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">
                 <v:imagedata r:id="rId190" o:title=""/>
               </v:shape>
             </w:pict>
@@ -22096,7 +22096,7 @@
           </mc:Choice>
           <mc:Fallback>
             <w:pict>
-              <v:shape w14:anchorId="175E4B98" id="Ink 40" o:spid="_x0000_s1026" type="#_x0000_t75" style="position:absolute;margin-left:249.2pt;margin-top:-5.85pt;width:16.15pt;height:14.85pt;z-index:487912448;visibility:visible;mso-wrap-style:square;mso-wrap-distance-left:9pt;mso-wrap-distance-top:0;mso-wrap-distance-right:9pt;mso-wrap-distance-bottom:0;mso-position-horizontal:absolute;mso-position-horizontal-relative:text;mso-position-vertical:absolute;mso-position-vertical-relative:text" o:gfxdata="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">
+              <v:shape w14:anchorId="7B8C32DC" id="Ink 40" o:spid="_x0000_s1026" type="#_x0000_t75" style="position:absolute;margin-left:249.2pt;margin-top:-5.85pt;width:16.15pt;height:14.85pt;z-index:487912448;visibility:visible;mso-wrap-style:square;mso-wrap-distance-left:9pt;mso-wrap-distance-top:0;mso-wrap-distance-right:9pt;mso-wrap-distance-bottom:0;mso-position-horizontal:absolute;mso-position-horizontal-relative:text;mso-position-vertical:absolute;mso-position-vertical-relative:text" o:gfxdata="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">
                 <v:imagedata r:id="rId192" o:title=""/>
               </v:shape>
             </w:pict>
@@ -22142,7 +22142,7 @@
           </mc:Choice>
           <mc:Fallback>
             <w:pict>
-              <v:shape w14:anchorId="7D177B17" id="Ink 206" o:spid="_x0000_s1026" type="#_x0000_t75" style="position:absolute;margin-left:237.1pt;margin-top:-9.3pt;width:28.75pt;height:24.95pt;z-index:487888896;visibility:visible;mso-wrap-style:square;mso-wrap-distance-left:9pt;mso-wrap-distance-top:0;mso-wrap-distance-right:9pt;mso-wrap-distance-bottom:0;mso-position-horizontal:absolute;mso-position-horizontal-relative:text;mso-position-vertical:absolute;mso-position-vertical-relative:text" o:gfxdata="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">
+              <v:shape w14:anchorId="7F389263" id="Ink 206" o:spid="_x0000_s1026" type="#_x0000_t75" style="position:absolute;margin-left:237.1pt;margin-top:-9.3pt;width:28.75pt;height:24.95pt;z-index:487888896;visibility:visible;mso-wrap-style:square;mso-wrap-distance-left:9pt;mso-wrap-distance-top:0;mso-wrap-distance-right:9pt;mso-wrap-distance-bottom:0;mso-position-horizontal:absolute;mso-position-horizontal-relative:text;mso-position-vertical:absolute;mso-position-vertical-relative:text" o:gfxdata="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">
                 <v:imagedata r:id="rId167" o:title=""/>
               </v:shape>
             </w:pict>
@@ -22188,7 +22188,7 @@
           </mc:Choice>
           <mc:Fallback>
             <w:pict>
-              <v:shape w14:anchorId="2A58E35B" id="Ink 219" o:spid="_x0000_s1026" type="#_x0000_t75" style="position:absolute;margin-left:214.1pt;margin-top:6.15pt;width:1in;height:36.85pt;z-index:487890944;visibility:visible;mso-wrap-style:square;mso-wrap-distance-left:9pt;mso-wrap-distance-top:0;mso-wrap-distance-right:9pt;mso-wrap-distance-bottom:0;mso-position-horizontal:absolute;mso-position-horizontal-relative:text;mso-position-vertical:absolute;mso-position-vertical-relative:text" o:gfxdata="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">
+              <v:shape w14:anchorId="7EA4E415" id="Ink 219" o:spid="_x0000_s1026" type="#_x0000_t75" style="position:absolute;margin-left:214.1pt;margin-top:6.15pt;width:1in;height:36.85pt;z-index:487890944;visibility:visible;mso-wrap-style:square;mso-wrap-distance-left:9pt;mso-wrap-distance-top:0;mso-wrap-distance-right:9pt;mso-wrap-distance-bottom:0;mso-position-horizontal:absolute;mso-position-horizontal-relative:text;mso-position-vertical:absolute;mso-position-vertical-relative:text" o:gfxdata="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">
                 <v:imagedata r:id="rId169" o:title=""/>
               </v:shape>
             </w:pict>
@@ -22234,7 +22234,7 @@
           </mc:Choice>
           <mc:Fallback>
             <w:pict>
-              <v:shape w14:anchorId="5B16DBE3" id="Ink 207" o:spid="_x0000_s1026" type="#_x0000_t75" style="position:absolute;margin-left:240.6pt;margin-top:-3.75pt;width:8.1pt;height:9.9pt;z-index:487889920;visibility:visible;mso-wrap-style:square;mso-wrap-distance-left:9pt;mso-wrap-distance-top:0;mso-wrap-distance-right:9pt;mso-wrap-distance-bottom:0;mso-position-horizontal:absolute;mso-position-horizontal-relative:text;mso-position-vertical:absolute;mso-position-vertical-relative:text" o:gfxdata="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">
+              <v:shape w14:anchorId="2E224903" id="Ink 207" o:spid="_x0000_s1026" type="#_x0000_t75" style="position:absolute;margin-left:240.6pt;margin-top:-3.75pt;width:8.1pt;height:9.9pt;z-index:487889920;visibility:visible;mso-wrap-style:square;mso-wrap-distance-left:9pt;mso-wrap-distance-top:0;mso-wrap-distance-right:9pt;mso-wrap-distance-bottom:0;mso-position-horizontal:absolute;mso-position-horizontal-relative:text;mso-position-vertical:absolute;mso-position-vertical-relative:text" o:gfxdata="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">
                 <v:imagedata r:id="rId171" o:title=""/>
               </v:shape>
             </w:pict>
@@ -22318,7 +22318,7 @@
           </mc:Choice>
           <mc:Fallback>
             <w:pict>
-              <v:shape w14:anchorId="5DB9FEAF" id="Ink 52" o:spid="_x0000_s1026" type="#_x0000_t75" style="position:absolute;margin-left:289.3pt;margin-top:5.95pt;width:7.6pt;height:8.8pt;z-index:487924736;visibility:visible;mso-wrap-style:square;mso-wrap-distance-left:9pt;mso-wrap-distance-top:0;mso-wrap-distance-right:9pt;mso-wrap-distance-bottom:0;mso-position-horizontal:absolute;mso-position-horizontal-relative:text;mso-position-vertical:absolute;mso-position-vertical-relative:text" o:gfxdata="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">
+              <v:shape w14:anchorId="272209A6" id="Ink 52" o:spid="_x0000_s1026" type="#_x0000_t75" style="position:absolute;margin-left:289.3pt;margin-top:5.95pt;width:7.6pt;height:8.8pt;z-index:487924736;visibility:visible;mso-wrap-style:square;mso-wrap-distance-left:9pt;mso-wrap-distance-top:0;mso-wrap-distance-right:9pt;mso-wrap-distance-bottom:0;mso-position-horizontal:absolute;mso-position-horizontal-relative:text;mso-position-vertical:absolute;mso-position-vertical-relative:text" o:gfxdata="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">
                 <v:imagedata r:id="rId197" o:title=""/>
               </v:shape>
             </w:pict>
@@ -22364,7 +22364,7 @@
           </mc:Choice>
           <mc:Fallback>
             <w:pict>
-              <v:shape w14:anchorId="64EAE3CD" id="Ink 49" o:spid="_x0000_s1026" type="#_x0000_t75" style="position:absolute;margin-left:202.7pt;margin-top:7.9pt;width:6.7pt;height:.95pt;z-index:487921664;visibility:visible;mso-wrap-style:square;mso-wrap-distance-left:9pt;mso-wrap-distance-top:0;mso-wrap-distance-right:9pt;mso-wrap-distance-bottom:0;mso-position-horizontal:absolute;mso-position-horizontal-relative:text;mso-position-vertical:absolute;mso-position-vertical-relative:text" o:gfxdata="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">
+              <v:shape w14:anchorId="7C5039CB" id="Ink 49" o:spid="_x0000_s1026" type="#_x0000_t75" style="position:absolute;margin-left:202.7pt;margin-top:7.9pt;width:6.7pt;height:.95pt;z-index:487921664;visibility:visible;mso-wrap-style:square;mso-wrap-distance-left:9pt;mso-wrap-distance-top:0;mso-wrap-distance-right:9pt;mso-wrap-distance-bottom:0;mso-position-horizontal:absolute;mso-position-horizontal-relative:text;mso-position-vertical:absolute;mso-position-vertical-relative:text" o:gfxdata="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">
                 <v:imagedata r:id="rId199" o:title=""/>
               </v:shape>
             </w:pict>
@@ -23449,7 +23449,7 @@
           </mc:Choice>
           <mc:Fallback>
             <w:pict>
-              <v:shape w14:anchorId="0C3FC411" id="Ink 55" o:spid="_x0000_s1026" type="#_x0000_t75" style="position:absolute;margin-left:501.2pt;margin-top:48.95pt;width:1.45pt;height:22.5pt;z-index:487926784;visibility:visible;mso-wrap-style:square;mso-wrap-distance-left:9pt;mso-wrap-distance-top:0;mso-wrap-distance-right:9pt;mso-wrap-distance-bottom:0;mso-position-horizontal:absolute;mso-position-horizontal-relative:text;mso-position-vertical:absolute;mso-position-vertical-relative:text" o:gfxdata="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">
+              <v:shape w14:anchorId="23F1CDC5" id="Ink 55" o:spid="_x0000_s1026" type="#_x0000_t75" style="position:absolute;margin-left:501.2pt;margin-top:48.95pt;width:1.45pt;height:22.5pt;z-index:487926784;visibility:visible;mso-wrap-style:square;mso-wrap-distance-left:9pt;mso-wrap-distance-top:0;mso-wrap-distance-right:9pt;mso-wrap-distance-bottom:0;mso-position-horizontal:absolute;mso-position-horizontal-relative:text;mso-position-vertical:absolute;mso-position-vertical-relative:text" o:gfxdata="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">
                 <v:imagedata r:id="rId201" o:title=""/>
               </v:shape>
             </w:pict>
@@ -23697,7 +23697,7 @@
                 </mc:Choice>
                 <mc:Fallback>
                   <w:pict>
-                    <v:shape w14:anchorId="00AF76C5" id="Ink 54" o:spid="_x0000_s1026" type="#_x0000_t75" style="position:absolute;margin-left:-5.65pt;margin-top:-1.25pt;width:1.45pt;height:21.9pt;z-index:487925760;visibility:visible;mso-wrap-style:square;mso-wrap-distance-left:9pt;mso-wrap-distance-top:0;mso-wrap-distance-right:9pt;mso-wrap-distance-bottom:0;mso-position-horizontal:absolute;mso-position-horizontal-relative:text;mso-position-vertical:absolute;mso-position-vertical-relative:text" o:gfxdata="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">
+                    <v:shape w14:anchorId="090B9244" id="Ink 54" o:spid="_x0000_s1026" type="#_x0000_t75" style="position:absolute;margin-left:-5.65pt;margin-top:-1.25pt;width:1.45pt;height:21.9pt;z-index:487925760;visibility:visible;mso-wrap-style:square;mso-wrap-distance-left:9pt;mso-wrap-distance-top:0;mso-wrap-distance-right:9pt;mso-wrap-distance-bottom:0;mso-position-horizontal:absolute;mso-position-horizontal-relative:text;mso-position-vertical:absolute;mso-position-vertical-relative:text" o:gfxdata="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">
                       <v:imagedata r:id="rId203" o:title=""/>
                     </v:shape>
                   </w:pict>
@@ -23981,7 +23981,7 @@
                 </mc:Choice>
                 <mc:Fallback>
                   <w:pict>
-                    <v:shape w14:anchorId="75305AAD" id="Ink 57" o:spid="_x0000_s1026" type="#_x0000_t75" style="position:absolute;margin-left:76.45pt;margin-top:-2.05pt;width:1.75pt;height:22.2pt;z-index:487927808;visibility:visible;mso-wrap-style:square;mso-wrap-distance-left:9pt;mso-wrap-distance-top:0;mso-wrap-distance-right:9pt;mso-wrap-distance-bottom:0;mso-position-horizontal:absolute;mso-position-horizontal-relative:text;mso-position-vertical:absolute;mso-position-vertical-relative:text" o:gfxdata="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">
+                    <v:shape w14:anchorId="1C987E18" id="Ink 57" o:spid="_x0000_s1026" type="#_x0000_t75" style="position:absolute;margin-left:76.45pt;margin-top:-2.05pt;width:1.75pt;height:22.2pt;z-index:487927808;visibility:visible;mso-wrap-style:square;mso-wrap-distance-left:9pt;mso-wrap-distance-top:0;mso-wrap-distance-right:9pt;mso-wrap-distance-bottom:0;mso-position-horizontal:absolute;mso-position-horizontal-relative:text;mso-position-vertical:absolute;mso-position-vertical-relative:text" o:gfxdata="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">
                       <v:imagedata r:id="rId205" o:title=""/>
                     </v:shape>
                   </w:pict>
@@ -25812,6 +25812,35 @@
           <w:sz w:val="24"/>
         </w:rPr>
       </w:pPr>
+      <w:hyperlink r:id="rId206" w:history="1">
+        <w:r>
+          <w:rPr>
+            <w:rStyle w:val="Hyperlink"/>
+            <w:sz w:val="24"/>
+          </w:rPr>
+          <w:t>https://github.com/SkeltalFlamingo/CPP-ML/blob/master/Assignment%204/bagging_random_forest.py</w:t>
+        </w:r>
+      </w:hyperlink>
+      <w:r>
+        <w:rPr>
+          <w:sz w:val="24"/>
+        </w:rPr>
+        <w:t xml:space="preserve"> </w:t>
+      </w:r>
+    </w:p>
+    <w:p>
+      <w:pPr>
+        <w:pStyle w:val="BodyText"/>
+        <w:rPr>
+          <w:sz w:val="24"/>
+        </w:rPr>
+      </w:pPr>
+      <w:r>
+        <w:rPr>
+          <w:sz w:val="24"/>
+        </w:rPr>
+        <w:t>I’m not sure if this is the link to an outdated commit. You can find the most recent version of this code in the Assignment 4 folder in this repository.</w:t>
+      </w:r>
     </w:p>
     <w:p>
       <w:pPr>
@@ -26835,6 +26864,18 @@
     <w:rPr>
       <w:color w:val="605E5C"/>
       <w:shd w:val="clear" w:color="auto" w:fill="E1DFDD"/>
+    </w:rPr>
+  </w:style>
+  <w:style w:type="character" w:styleId="FollowedHyperlink">
+    <w:name w:val="FollowedHyperlink"/>
+    <w:basedOn w:val="DefaultParagraphFont"/>
+    <w:uiPriority w:val="99"/>
+    <w:semiHidden/>
+    <w:unhideWhenUsed/>
+    <w:rsid w:val="009C67C2"/>
+    <w:rPr>
+      <w:color w:val="800080" w:themeColor="followedHyperlink"/>
+      <w:u w:val="single"/>
     </w:rPr>
   </w:style>
 </w:styles>

</xml_diff>